<commit_message>
Continuo realizando la memoria. Realizo punto 3.2 y punto 4.
El punto 4 se va a quedar pendiente de acabar a que terminemos la app para poder decir feacientemente que se ha realizado y en que plazo de tiempo
</commit_message>
<xml_diff>
--- a/DOCUMENTOS/Grupo_3_Eventia_Memoria_del_proyecto.docx
+++ b/DOCUMENTOS/Grupo_3_Eventia_Memoria_del_proyecto.docx
@@ -741,13 +741,91 @@
         </w:numPr>
       </w:pPr>
       <w:r>
-        <w:t>Elección y justificación de las tecnologías seleccionadas</w:t>
-      </w:r>
-      <w:r>
-        <w:tab/>
-      </w:r>
-      <w:r>
-        <w:tab/>
+        <w:t>Recursos necesarios</w:t>
+      </w:r>
+      <w:r>
+        <w:tab/>
+      </w:r>
+      <w:r>
+        <w:tab/>
+      </w:r>
+      <w:r>
+        <w:tab/>
+      </w:r>
+      <w:r>
+        <w:tab/>
+      </w:r>
+      <w:r>
+        <w:tab/>
+      </w:r>
+      <w:r>
+        <w:tab/>
+      </w:r>
+      <w:r>
+        <w:tab/>
+      </w:r>
+      <w:r>
+        <w:t>16</w:t>
+      </w:r>
+    </w:p>
+    <w:p>
+      <w:pPr>
+        <w:pStyle w:val="Ttulo2"/>
+        <w:numPr>
+          <w:ilvl w:val="0"/>
+          <w:numId w:val="2"/>
+        </w:numPr>
+      </w:pPr>
+      <w:r>
+        <w:t>Planificación temporal del desarrollo del proyecto</w:t>
+      </w:r>
+      <w:r>
+        <w:tab/>
+      </w:r>
+      <w:r>
+        <w:tab/>
+      </w:r>
+      <w:r>
+        <w:tab/>
+      </w:r>
+      <w:r>
+        <w:t>19</w:t>
+      </w:r>
+    </w:p>
+    <w:p>
+      <w:pPr>
+        <w:pStyle w:val="Ttulo2"/>
+        <w:numPr>
+          <w:ilvl w:val="0"/>
+          <w:numId w:val="2"/>
+        </w:numPr>
+      </w:pPr>
+      <w:r>
+        <w:t>Plan de mantenimiento de la aplicación</w:t>
+      </w:r>
+      <w:r>
+        <w:tab/>
+      </w:r>
+      <w:r>
+        <w:tab/>
+      </w:r>
+      <w:r>
+        <w:tab/>
+      </w:r>
+      <w:r>
+        <w:tab/>
+      </w:r>
+    </w:p>
+    <w:p>
+      <w:pPr>
+        <w:pStyle w:val="Ttulo2"/>
+        <w:numPr>
+          <w:ilvl w:val="0"/>
+          <w:numId w:val="2"/>
+        </w:numPr>
+      </w:pPr>
+      <w:r>
+        <w:t>Documentación del diseño e implementación de la solución:</w:t>
       </w:r>
       <w:r>
         <w:tab/>
@@ -762,13 +840,169 @@
         </w:numPr>
       </w:pPr>
       <w:r>
-        <w:t>Recursos necesarios</w:t>
-      </w:r>
-      <w:r>
-        <w:tab/>
-      </w:r>
-      <w:r>
-        <w:tab/>
+        <w:t>Diseño de la base de datos</w:t>
+      </w:r>
+      <w:r>
+        <w:tab/>
+      </w:r>
+      <w:r>
+        <w:tab/>
+      </w:r>
+      <w:r>
+        <w:tab/>
+      </w:r>
+      <w:r>
+        <w:tab/>
+      </w:r>
+      <w:r>
+        <w:tab/>
+      </w:r>
+      <w:r>
+        <w:tab/>
+      </w:r>
+      <w:r>
+        <w:tab/>
+      </w:r>
+    </w:p>
+    <w:p>
+      <w:pPr>
+        <w:pStyle w:val="Prrafodelista"/>
+        <w:numPr>
+          <w:ilvl w:val="1"/>
+          <w:numId w:val="2"/>
+        </w:numPr>
+      </w:pPr>
+      <w:r>
+        <w:t>Descripción modular del software</w:t>
+      </w:r>
+      <w:r>
+        <w:tab/>
+      </w:r>
+      <w:r>
+        <w:tab/>
+      </w:r>
+      <w:r>
+        <w:tab/>
+      </w:r>
+      <w:r>
+        <w:tab/>
+      </w:r>
+      <w:r>
+        <w:tab/>
+      </w:r>
+      <w:r>
+        <w:tab/>
+      </w:r>
+    </w:p>
+    <w:p>
+      <w:pPr>
+        <w:pStyle w:val="Prrafodelista"/>
+        <w:numPr>
+          <w:ilvl w:val="1"/>
+          <w:numId w:val="2"/>
+        </w:numPr>
+      </w:pPr>
+      <w:r>
+        <w:t>Diseño lógico de la aplicación</w:t>
+      </w:r>
+      <w:r>
+        <w:tab/>
+      </w:r>
+      <w:r>
+        <w:tab/>
+      </w:r>
+      <w:r>
+        <w:tab/>
+      </w:r>
+      <w:r>
+        <w:tab/>
+      </w:r>
+      <w:r>
+        <w:tab/>
+      </w:r>
+      <w:r>
+        <w:tab/>
+      </w:r>
+    </w:p>
+    <w:p>
+      <w:pPr>
+        <w:pStyle w:val="Prrafodelista"/>
+        <w:numPr>
+          <w:ilvl w:val="1"/>
+          <w:numId w:val="2"/>
+        </w:numPr>
+      </w:pPr>
+      <w:r>
+        <w:t>Flujo de datos</w:t>
+      </w:r>
+      <w:r>
+        <w:tab/>
+      </w:r>
+      <w:r>
+        <w:tab/>
+      </w:r>
+      <w:r>
+        <w:tab/>
+      </w:r>
+      <w:r>
+        <w:tab/>
+      </w:r>
+      <w:r>
+        <w:tab/>
+      </w:r>
+      <w:r>
+        <w:tab/>
+      </w:r>
+      <w:r>
+        <w:tab/>
+      </w:r>
+      <w:r>
+        <w:tab/>
+      </w:r>
+    </w:p>
+    <w:p>
+      <w:pPr>
+        <w:pStyle w:val="Prrafodelista"/>
+        <w:numPr>
+          <w:ilvl w:val="1"/>
+          <w:numId w:val="2"/>
+        </w:numPr>
+      </w:pPr>
+      <w:r>
+        <w:t>Diseño de interfaces</w:t>
+      </w:r>
+      <w:r>
+        <w:tab/>
+      </w:r>
+      <w:r>
+        <w:tab/>
+      </w:r>
+      <w:r>
+        <w:tab/>
+      </w:r>
+      <w:r>
+        <w:tab/>
+      </w:r>
+      <w:r>
+        <w:tab/>
+      </w:r>
+      <w:r>
+        <w:tab/>
+      </w:r>
+      <w:r>
+        <w:tab/>
+      </w:r>
+    </w:p>
+    <w:p>
+      <w:pPr>
+        <w:pStyle w:val="Prrafodelista"/>
+        <w:numPr>
+          <w:ilvl w:val="1"/>
+          <w:numId w:val="2"/>
+        </w:numPr>
+      </w:pPr>
+      <w:r>
+        <w:t>Estudio de la seguridad de la aplicación</w:t>
       </w:r>
       <w:r>
         <w:tab/>
@@ -795,7 +1029,16 @@
         </w:numPr>
       </w:pPr>
       <w:r>
-        <w:t>Planificación temporal del desarrollo del proyecto</w:t>
+        <w:t>Código fuente documentado</w:t>
+      </w:r>
+      <w:r>
+        <w:tab/>
+      </w:r>
+      <w:r>
+        <w:tab/>
+      </w:r>
+      <w:r>
+        <w:tab/>
       </w:r>
       <w:r>
         <w:tab/>
@@ -816,16 +1059,7 @@
         </w:numPr>
       </w:pPr>
       <w:r>
-        <w:t>Plan de mantenimiento de la aplicación</w:t>
-      </w:r>
-      <w:r>
-        <w:tab/>
-      </w:r>
-      <w:r>
-        <w:tab/>
-      </w:r>
-      <w:r>
-        <w:tab/>
+        <w:t>Manual de configuración y funcionamiento de la aplicación</w:t>
       </w:r>
       <w:r>
         <w:tab/>
@@ -840,184 +1074,13 @@
         </w:numPr>
       </w:pPr>
       <w:r>
-        <w:t>Documentación del diseño e implementación de la solución:</w:t>
-      </w:r>
-      <w:r>
-        <w:tab/>
-      </w:r>
-    </w:p>
-    <w:p>
-      <w:pPr>
-        <w:pStyle w:val="Prrafodelista"/>
-        <w:numPr>
-          <w:ilvl w:val="1"/>
-          <w:numId w:val="2"/>
-        </w:numPr>
-      </w:pPr>
-      <w:r>
-        <w:t>Diseño de la base de datos</w:t>
-      </w:r>
-      <w:r>
-        <w:tab/>
-      </w:r>
-      <w:r>
-        <w:tab/>
-      </w:r>
-      <w:r>
-        <w:tab/>
-      </w:r>
-      <w:r>
-        <w:tab/>
-      </w:r>
-      <w:r>
-        <w:tab/>
-      </w:r>
-      <w:r>
-        <w:tab/>
-      </w:r>
-      <w:r>
-        <w:tab/>
-      </w:r>
-    </w:p>
-    <w:p>
-      <w:pPr>
-        <w:pStyle w:val="Prrafodelista"/>
-        <w:numPr>
-          <w:ilvl w:val="1"/>
-          <w:numId w:val="2"/>
-        </w:numPr>
-      </w:pPr>
-      <w:r>
-        <w:t>Descripción modular del software</w:t>
-      </w:r>
-      <w:r>
-        <w:tab/>
-      </w:r>
-      <w:r>
-        <w:tab/>
-      </w:r>
-      <w:r>
-        <w:tab/>
-      </w:r>
-      <w:r>
-        <w:tab/>
-      </w:r>
-      <w:r>
-        <w:tab/>
-      </w:r>
-      <w:r>
-        <w:tab/>
-      </w:r>
-    </w:p>
-    <w:p>
-      <w:pPr>
-        <w:pStyle w:val="Prrafodelista"/>
-        <w:numPr>
-          <w:ilvl w:val="1"/>
-          <w:numId w:val="2"/>
-        </w:numPr>
-      </w:pPr>
-      <w:r>
-        <w:t>Diseño lógico de la aplicación</w:t>
-      </w:r>
-      <w:r>
-        <w:tab/>
-      </w:r>
-      <w:r>
-        <w:tab/>
-      </w:r>
-      <w:r>
-        <w:tab/>
-      </w:r>
-      <w:r>
-        <w:tab/>
-      </w:r>
-      <w:r>
-        <w:tab/>
-      </w:r>
-      <w:r>
-        <w:tab/>
-      </w:r>
-    </w:p>
-    <w:p>
-      <w:pPr>
-        <w:pStyle w:val="Prrafodelista"/>
-        <w:numPr>
-          <w:ilvl w:val="1"/>
-          <w:numId w:val="2"/>
-        </w:numPr>
-      </w:pPr>
-      <w:r>
-        <w:t>Flujo de datos</w:t>
-      </w:r>
-      <w:r>
-        <w:tab/>
-      </w:r>
-      <w:r>
-        <w:tab/>
-      </w:r>
-      <w:r>
-        <w:tab/>
-      </w:r>
-      <w:r>
-        <w:tab/>
-      </w:r>
-      <w:r>
-        <w:tab/>
-      </w:r>
-      <w:r>
-        <w:tab/>
-      </w:r>
-      <w:r>
-        <w:tab/>
-      </w:r>
-      <w:r>
-        <w:tab/>
-      </w:r>
-    </w:p>
-    <w:p>
-      <w:pPr>
-        <w:pStyle w:val="Prrafodelista"/>
-        <w:numPr>
-          <w:ilvl w:val="1"/>
-          <w:numId w:val="2"/>
-        </w:numPr>
-      </w:pPr>
-      <w:r>
-        <w:t>Diseño de interfaces</w:t>
-      </w:r>
-      <w:r>
-        <w:tab/>
-      </w:r>
-      <w:r>
-        <w:tab/>
-      </w:r>
-      <w:r>
-        <w:tab/>
-      </w:r>
-      <w:r>
-        <w:tab/>
-      </w:r>
-      <w:r>
-        <w:tab/>
-      </w:r>
-      <w:r>
-        <w:tab/>
-      </w:r>
-      <w:r>
-        <w:tab/>
-      </w:r>
-    </w:p>
-    <w:p>
-      <w:pPr>
-        <w:pStyle w:val="Prrafodelista"/>
-        <w:numPr>
-          <w:ilvl w:val="1"/>
-          <w:numId w:val="2"/>
-        </w:numPr>
-      </w:pPr>
-      <w:r>
-        <w:t>Estudio de la seguridad de la aplicación</w:t>
+        <w:t>Manual de usuario</w:t>
+      </w:r>
+      <w:r>
+        <w:tab/>
+      </w:r>
+      <w:r>
+        <w:tab/>
       </w:r>
       <w:r>
         <w:tab/>
@@ -1044,84 +1107,6 @@
         </w:numPr>
       </w:pPr>
       <w:r>
-        <w:t>Código fuente documentado</w:t>
-      </w:r>
-      <w:r>
-        <w:tab/>
-      </w:r>
-      <w:r>
-        <w:tab/>
-      </w:r>
-      <w:r>
-        <w:tab/>
-      </w:r>
-      <w:r>
-        <w:tab/>
-      </w:r>
-      <w:r>
-        <w:tab/>
-      </w:r>
-      <w:r>
-        <w:tab/>
-      </w:r>
-    </w:p>
-    <w:p>
-      <w:pPr>
-        <w:pStyle w:val="Ttulo2"/>
-        <w:numPr>
-          <w:ilvl w:val="0"/>
-          <w:numId w:val="2"/>
-        </w:numPr>
-      </w:pPr>
-      <w:r>
-        <w:t>Manual de configuración y funcionamiento de la aplicación</w:t>
-      </w:r>
-      <w:r>
-        <w:tab/>
-      </w:r>
-    </w:p>
-    <w:p>
-      <w:pPr>
-        <w:pStyle w:val="Ttulo2"/>
-        <w:numPr>
-          <w:ilvl w:val="0"/>
-          <w:numId w:val="2"/>
-        </w:numPr>
-      </w:pPr>
-      <w:r>
-        <w:t>Manual de usuario</w:t>
-      </w:r>
-      <w:r>
-        <w:tab/>
-      </w:r>
-      <w:r>
-        <w:tab/>
-      </w:r>
-      <w:r>
-        <w:tab/>
-      </w:r>
-      <w:r>
-        <w:tab/>
-      </w:r>
-      <w:r>
-        <w:tab/>
-      </w:r>
-      <w:r>
-        <w:tab/>
-      </w:r>
-      <w:r>
-        <w:tab/>
-      </w:r>
-    </w:p>
-    <w:p>
-      <w:pPr>
-        <w:pStyle w:val="Ttulo2"/>
-        <w:numPr>
-          <w:ilvl w:val="0"/>
-          <w:numId w:val="2"/>
-        </w:numPr>
-      </w:pPr>
-      <w:r>
         <w:t>Bibliografía y fuentes de información</w:t>
       </w:r>
       <w:r>
@@ -1140,6 +1125,7 @@
         <w:tab/>
       </w:r>
     </w:p>
+    <w:p/>
     <w:p/>
     <w:p/>
     <w:p>
@@ -2644,6 +2630,7 @@
     <w:p>
       <w:pPr>
         <w:pStyle w:val="Ttulo2"/>
+        <w:jc w:val="both"/>
       </w:pPr>
       <w:r>
         <w:t>Android Stu</w:t>
@@ -2652,21 +2639,36 @@
         <w:t>dio</w:t>
       </w:r>
     </w:p>
-    <w:p/>
-    <w:p>
+    <w:p>
+      <w:pPr>
+        <w:jc w:val="both"/>
+      </w:pPr>
+    </w:p>
+    <w:p>
+      <w:pPr>
+        <w:jc w:val="both"/>
+      </w:pPr>
       <w:r>
         <w:t>La plataforma de desarrollo integrada (IDE) oficial para Android.</w:t>
       </w:r>
     </w:p>
     <w:p>
+      <w:pPr>
+        <w:jc w:val="both"/>
+      </w:pPr>
       <w:r>
         <w:t>Utilizada para el desarrollo, depuración y prueba de Eventia. Proporciona un entorno completo para programar en Android y facilita la integración de bibliotecas y servicios.</w:t>
       </w:r>
     </w:p>
-    <w:p/>
+    <w:p>
+      <w:pPr>
+        <w:jc w:val="both"/>
+      </w:pPr>
+    </w:p>
     <w:p>
       <w:pPr>
         <w:pStyle w:val="Ttulo2"/>
+        <w:jc w:val="both"/>
       </w:pPr>
       <w:proofErr w:type="spellStart"/>
       <w:r>
@@ -2674,8 +2676,15 @@
       </w:r>
       <w:proofErr w:type="spellEnd"/>
     </w:p>
-    <w:p/>
-    <w:p>
+    <w:p>
+      <w:pPr>
+        <w:jc w:val="both"/>
+      </w:pPr>
+    </w:p>
+    <w:p>
+      <w:pPr>
+        <w:jc w:val="both"/>
+      </w:pPr>
       <w:r>
         <w:t>El sistema de control de versiones</w:t>
       </w:r>
@@ -2684,6 +2693,9 @@
       </w:r>
     </w:p>
     <w:p>
+      <w:pPr>
+        <w:jc w:val="both"/>
+      </w:pPr>
       <w:r>
         <w:t>Permite el seguimiento de cambios en el código fuente y la colaboración entre desarrolladores. Facilita la gestión de versiones y la implementación de nuevas func</w:t>
       </w:r>
@@ -2691,17 +2703,29 @@
         <w:t>ionalidades de manera ordenada.</w:t>
       </w:r>
     </w:p>
-    <w:p/>
+    <w:p>
+      <w:pPr>
+        <w:jc w:val="both"/>
+      </w:pPr>
+    </w:p>
     <w:p>
       <w:pPr>
         <w:pStyle w:val="Ttulo2"/>
+        <w:jc w:val="both"/>
       </w:pPr>
       <w:r>
         <w:t>GitHub</w:t>
       </w:r>
     </w:p>
-    <w:p/>
-    <w:p>
+    <w:p>
+      <w:pPr>
+        <w:jc w:val="both"/>
+      </w:pPr>
+    </w:p>
+    <w:p>
+      <w:pPr>
+        <w:jc w:val="both"/>
+      </w:pPr>
       <w:r>
         <w:t xml:space="preserve">Una plataforma basada en la web que utiliza </w:t>
       </w:r>
@@ -2718,6 +2742,9 @@
       </w:r>
     </w:p>
     <w:p>
+      <w:pPr>
+        <w:jc w:val="both"/>
+      </w:pPr>
       <w:r>
         <w:t xml:space="preserve">Utilizado para alojar el código fuente de Eventia, facilitar la colaboración entre el equipo de desarrollo y gestionar </w:t>
       </w:r>
@@ -2731,17 +2758,29 @@
         <w:t>a y la revisión de código.</w:t>
       </w:r>
     </w:p>
-    <w:p/>
+    <w:p>
+      <w:pPr>
+        <w:jc w:val="both"/>
+      </w:pPr>
+    </w:p>
     <w:p>
       <w:pPr>
         <w:pStyle w:val="Ttulo2"/>
+        <w:jc w:val="both"/>
       </w:pPr>
       <w:r>
         <w:t>Java</w:t>
       </w:r>
     </w:p>
-    <w:p/>
-    <w:p>
+    <w:p>
+      <w:pPr>
+        <w:jc w:val="both"/>
+      </w:pPr>
+    </w:p>
+    <w:p>
+      <w:pPr>
+        <w:jc w:val="both"/>
+      </w:pPr>
       <w:r>
         <w:t xml:space="preserve">El lenguaje principal utilizado para la implementación de la lógica de la aplicación en Android. Java permite escribir código eficiente y </w:t>
       </w:r>
@@ -2749,20 +2788,133 @@
         <w:t>robusto.</w:t>
       </w:r>
     </w:p>
-    <w:p/>
+    <w:p>
+      <w:pPr>
+        <w:jc w:val="both"/>
+      </w:pPr>
+    </w:p>
     <w:p>
       <w:pPr>
         <w:pStyle w:val="Ttulo2"/>
+        <w:jc w:val="both"/>
       </w:pPr>
       <w:proofErr w:type="spellStart"/>
       <w:r>
         <w:lastRenderedPageBreak/>
+        <w:t>Firebase</w:t>
+      </w:r>
+      <w:proofErr w:type="spellEnd"/>
+    </w:p>
+    <w:p>
+      <w:pPr>
+        <w:jc w:val="both"/>
+      </w:pPr>
+    </w:p>
+    <w:p>
+      <w:pPr>
+        <w:jc w:val="both"/>
+      </w:pPr>
+      <w:r>
+        <w:t xml:space="preserve">La plataforma de desarrollo de aplicaciones móviles proporcionada por Google. </w:t>
+      </w:r>
+      <w:proofErr w:type="spellStart"/>
+      <w:r>
+        <w:t>Firebase</w:t>
+      </w:r>
+      <w:proofErr w:type="spellEnd"/>
+      <w:r>
+        <w:t xml:space="preserve"> facilita la gestión de usuarios y datos, mejorando la eficiencia y la seguridad. Implementada para varios servicios:</w:t>
+      </w:r>
+    </w:p>
+    <w:p>
+      <w:pPr>
+        <w:ind w:left="705" w:hanging="345"/>
+        <w:jc w:val="both"/>
+      </w:pPr>
+      <w:r>
+        <w:t>+</w:t>
+      </w:r>
+      <w:r>
+        <w:tab/>
+        <w:t xml:space="preserve">Autenticación con </w:t>
+      </w:r>
+      <w:proofErr w:type="spellStart"/>
+      <w:r>
+        <w:t>Authentication</w:t>
+      </w:r>
+      <w:proofErr w:type="spellEnd"/>
+      <w:r>
+        <w:t>: Para gestionar el acceso de los usuarios de manera segura.</w:t>
+      </w:r>
+    </w:p>
+    <w:p>
+      <w:pPr>
+        <w:ind w:left="705" w:hanging="345"/>
+        <w:jc w:val="both"/>
+      </w:pPr>
+      <w:r>
+        <w:t>+</w:t>
+      </w:r>
+      <w:r>
+        <w:tab/>
+        <w:t xml:space="preserve">Base de datos en tiempo real con </w:t>
+      </w:r>
+      <w:proofErr w:type="spellStart"/>
+      <w:r>
+        <w:t>Realtime</w:t>
+      </w:r>
+      <w:proofErr w:type="spellEnd"/>
+      <w:r>
+        <w:t xml:space="preserve"> </w:t>
+      </w:r>
+      <w:proofErr w:type="spellStart"/>
+      <w:r>
+        <w:t>database</w:t>
+      </w:r>
+      <w:proofErr w:type="spellEnd"/>
+      <w:r>
+        <w:t>: Para almacenar y sincronizar datos entre usuarios en tiempo real.</w:t>
+      </w:r>
+    </w:p>
+    <w:p>
+      <w:pPr>
+        <w:ind w:left="705" w:hanging="345"/>
+        <w:jc w:val="both"/>
+      </w:pPr>
+      <w:r>
+        <w:t xml:space="preserve">+ </w:t>
+      </w:r>
+      <w:r>
+        <w:tab/>
+        <w:t>Almacenamiento en la nube: Para guardar archivos y documentos relacionados con los eventos y los usuarios.</w:t>
+      </w:r>
+    </w:p>
+    <w:p>
+      <w:pPr>
+        <w:pStyle w:val="Ttulo2"/>
+        <w:jc w:val="both"/>
+      </w:pPr>
+    </w:p>
+    <w:p>
+      <w:pPr>
+        <w:pStyle w:val="Ttulo2"/>
+        <w:jc w:val="both"/>
+      </w:pPr>
+      <w:proofErr w:type="spellStart"/>
+      <w:r>
         <w:t>Gradle</w:t>
       </w:r>
       <w:proofErr w:type="spellEnd"/>
     </w:p>
-    <w:p/>
-    <w:p>
+    <w:p>
+      <w:pPr>
+        <w:jc w:val="both"/>
+      </w:pPr>
+    </w:p>
+    <w:p>
+      <w:pPr>
+        <w:jc w:val="both"/>
+      </w:pPr>
       <w:r>
         <w:t xml:space="preserve">Utilizado para la gestión de dependencias y la configuración del proyecto en Android Studio. </w:t>
       </w:r>
@@ -2775,195 +2927,101 @@
         <w:t xml:space="preserve"> simplifica el proceso de construcción y despliegue de la aplicación, garantizando la integración de todas las librerías y recursos necesarios.</w:t>
       </w:r>
     </w:p>
-    <w:p/>
+    <w:p>
+      <w:pPr>
+        <w:jc w:val="both"/>
+      </w:pPr>
+    </w:p>
     <w:p>
       <w:pPr>
         <w:pStyle w:val="Ttulo2"/>
-      </w:pPr>
+        <w:jc w:val="both"/>
+      </w:pPr>
+      <w:r>
+        <w:t>XML</w:t>
+      </w:r>
+    </w:p>
+    <w:p>
+      <w:pPr>
+        <w:jc w:val="both"/>
+      </w:pPr>
+    </w:p>
+    <w:p>
+      <w:pPr>
+        <w:jc w:val="both"/>
+      </w:pPr>
+      <w:r>
+        <w:t xml:space="preserve">Lenguaje de marcado utilizado para definir </w:t>
+      </w:r>
       <w:proofErr w:type="spellStart"/>
       <w:r>
-        <w:t>Firebase</w:t>
+        <w:t>layouts</w:t>
       </w:r>
       <w:proofErr w:type="spellEnd"/>
-    </w:p>
-    <w:p/>
-    <w:p>
-      <w:r>
-        <w:t>La</w:t>
-      </w:r>
-      <w:r>
-        <w:t xml:space="preserve"> plataforma de desarrollo de aplicaciones móviles </w:t>
-      </w:r>
-      <w:r>
-        <w:t xml:space="preserve">proporcionada por Google. </w:t>
+      <w:r>
+        <w:t xml:space="preserve"> y recursos gráficos en aplicaciones Android. Utilizado para c</w:t>
+      </w:r>
+      <w:r>
+        <w:t xml:space="preserve">rear las interfaces de usuario, </w:t>
       </w:r>
       <w:proofErr w:type="spellStart"/>
       <w:r>
-        <w:t>F</w:t>
-      </w:r>
-      <w:r>
-        <w:t>irebase</w:t>
+        <w:t>layouts</w:t>
       </w:r>
       <w:proofErr w:type="spellEnd"/>
       <w:r>
-        <w:t xml:space="preserve"> facilita la gestión de usuarios y datos, mejorando la eficiencia y la seguridad.</w:t>
-      </w:r>
-      <w:r>
-        <w:t xml:space="preserve"> Implementada para varios servicios:</w:t>
-      </w:r>
-    </w:p>
-    <w:p>
-      <w:pPr>
-        <w:ind w:left="705" w:hanging="345"/>
-      </w:pPr>
-      <w:r>
-        <w:t>+</w:t>
-      </w:r>
-      <w:r>
-        <w:tab/>
-      </w:r>
-      <w:r>
-        <w:t>Autenticación</w:t>
-      </w:r>
-      <w:r>
-        <w:t xml:space="preserve"> con </w:t>
+        <w:t>,</w:t>
+      </w:r>
+      <w:r>
+        <w:t xml:space="preserve"> y varios elementos</w:t>
+      </w:r>
+      <w:r>
+        <w:t xml:space="preserve"> gráficos, </w:t>
       </w:r>
       <w:proofErr w:type="spellStart"/>
       <w:r>
-        <w:t>Authentication</w:t>
+        <w:t>drawables</w:t>
       </w:r>
       <w:proofErr w:type="spellEnd"/>
       <w:r>
-        <w:t>: Para gestionar el acceso de los usuarios de manera segura.</w:t>
-      </w:r>
-    </w:p>
-    <w:p>
-      <w:pPr>
-        <w:ind w:left="705" w:hanging="345"/>
-      </w:pPr>
-      <w:r>
-        <w:t>+</w:t>
-      </w:r>
-      <w:r>
-        <w:tab/>
-      </w:r>
-      <w:r>
-        <w:t>Base de datos en tiempo real</w:t>
-      </w:r>
-      <w:r>
-        <w:t xml:space="preserve"> con </w:t>
-      </w:r>
+        <w:t>,</w:t>
+      </w:r>
+      <w:r>
+        <w:t xml:space="preserve"> de la aplicación. Permite una separación clara entre la lógica de la aplicación y la presentación visual.</w:t>
+      </w:r>
+    </w:p>
+    <w:p>
+      <w:pPr>
+        <w:jc w:val="both"/>
+      </w:pPr>
+    </w:p>
+    <w:p>
+      <w:pPr>
+        <w:pStyle w:val="Ttulo2"/>
+        <w:jc w:val="both"/>
+      </w:pPr>
       <w:proofErr w:type="spellStart"/>
       <w:r>
-        <w:t>Realtime</w:t>
+        <w:t>Glide</w:t>
       </w:r>
       <w:proofErr w:type="spellEnd"/>
-      <w:r>
-        <w:t xml:space="preserve"> </w:t>
-      </w:r>
-      <w:proofErr w:type="spellStart"/>
-      <w:r>
-        <w:t>database</w:t>
-      </w:r>
-      <w:proofErr w:type="spellEnd"/>
-      <w:r>
-        <w:t>: Para almacenar y sincronizar datos entre usuarios en tiempo real.</w:t>
-      </w:r>
-    </w:p>
-    <w:p>
-      <w:pPr>
-        <w:ind w:left="705" w:hanging="345"/>
-      </w:pPr>
-      <w:r>
-        <w:t xml:space="preserve">+ </w:t>
-      </w:r>
-      <w:r>
-        <w:tab/>
-      </w:r>
-      <w:r>
-        <w:t>Almacenamiento en la nube: Para guardar archivos y documentos relacionados con los eventos</w:t>
-      </w:r>
-      <w:r>
-        <w:t xml:space="preserve"> y los usuarios</w:t>
-      </w:r>
-      <w:r>
-        <w:t>.</w:t>
-      </w:r>
-    </w:p>
-    <w:p>
-      <w:pPr>
-        <w:pStyle w:val="Prrafodelista"/>
-      </w:pPr>
-    </w:p>
-    <w:p>
-      <w:pPr>
-        <w:pStyle w:val="Ttulo2"/>
-      </w:pPr>
-      <w:r>
-        <w:t>XML</w:t>
-      </w:r>
-    </w:p>
-    <w:p/>
-    <w:p>
-      <w:r>
-        <w:t xml:space="preserve">Lenguaje de marcado utilizado para definir </w:t>
-      </w:r>
-      <w:proofErr w:type="spellStart"/>
-      <w:r>
-        <w:t>layouts</w:t>
-      </w:r>
-      <w:proofErr w:type="spellEnd"/>
-      <w:r>
-        <w:t xml:space="preserve"> y recursos gráficos en aplicaciones Android. Utilizado para c</w:t>
-      </w:r>
-      <w:r>
-        <w:t xml:space="preserve">rear las interfaces de usuario, </w:t>
-      </w:r>
-      <w:proofErr w:type="spellStart"/>
-      <w:r>
-        <w:t>layouts</w:t>
-      </w:r>
-      <w:proofErr w:type="spellEnd"/>
-      <w:r>
-        <w:t>,</w:t>
-      </w:r>
-      <w:r>
-        <w:t xml:space="preserve"> y varios elementos</w:t>
-      </w:r>
-      <w:r>
-        <w:t xml:space="preserve"> gráficos, </w:t>
-      </w:r>
-      <w:proofErr w:type="spellStart"/>
-      <w:r>
-        <w:t>drawables</w:t>
-      </w:r>
-      <w:proofErr w:type="spellEnd"/>
-      <w:r>
-        <w:t>,</w:t>
-      </w:r>
-      <w:r>
-        <w:t xml:space="preserve"> de la aplicación. Permite una separación clara entre la lógica de la aplicación y la presentación visual.</w:t>
-      </w:r>
-    </w:p>
-    <w:p/>
-    <w:p>
-      <w:pPr>
-        <w:pStyle w:val="Ttulo2"/>
-      </w:pPr>
-      <w:proofErr w:type="spellStart"/>
-      <w:r>
-        <w:t>Glide</w:t>
-      </w:r>
-      <w:proofErr w:type="spellEnd"/>
-    </w:p>
-    <w:p/>
-    <w:p>
+    </w:p>
+    <w:p>
+      <w:pPr>
+        <w:jc w:val="both"/>
+      </w:pPr>
+    </w:p>
+    <w:p>
+      <w:pPr>
+        <w:jc w:val="both"/>
+      </w:pPr>
       <w:r>
         <w:t>Una biblioteca de terceros para la carga y gestión de imágenes. Facilita la carga, almacenamiento en caché y presentación de imágenes dentro de la aplicación.</w:t>
       </w:r>
     </w:p>
     <w:p>
       <w:pPr>
+        <w:jc w:val="both"/>
         <w:rPr>
           <w:rFonts w:eastAsiaTheme="majorEastAsia"/>
           <w:sz w:val="28"/>
@@ -2973,6 +3031,7 @@
     </w:p>
     <w:p>
       <w:pPr>
+        <w:jc w:val="both"/>
         <w:rPr>
           <w:rFonts w:eastAsiaTheme="majorEastAsia"/>
           <w:sz w:val="28"/>
@@ -3011,6 +3070,7 @@
     </w:p>
     <w:p>
       <w:pPr>
+        <w:jc w:val="both"/>
         <w:rPr>
           <w:rFonts w:eastAsiaTheme="majorEastAsia"/>
           <w:sz w:val="28"/>
@@ -3019,6 +3079,9 @@
       </w:pPr>
     </w:p>
     <w:p>
+      <w:pPr>
+        <w:jc w:val="both"/>
+      </w:pPr>
       <w:r>
         <w:t>Herramientas de pruebas para Java y Android.</w:t>
       </w:r>
@@ -3066,10 +3129,15 @@
         <w:t xml:space="preserve"> para pruebas de la interfaz de usuario, asegurando que la aplicación funcione correctamente en diversas situaciones.</w:t>
       </w:r>
     </w:p>
-    <w:p/>
+    <w:p>
+      <w:pPr>
+        <w:jc w:val="both"/>
+      </w:pPr>
+    </w:p>
     <w:p>
       <w:pPr>
         <w:pStyle w:val="Ttulo2"/>
+        <w:jc w:val="both"/>
       </w:pPr>
       <w:r>
         <w:t xml:space="preserve">Material </w:t>
@@ -3083,56 +3151,1861 @@
         <w:t xml:space="preserve"> </w:t>
       </w:r>
     </w:p>
-    <w:p/>
-    <w:p>
+    <w:p>
+      <w:pPr>
+        <w:jc w:val="both"/>
+      </w:pPr>
+    </w:p>
+    <w:p>
+      <w:pPr>
+        <w:jc w:val="both"/>
+      </w:pPr>
       <w:r>
         <w:t>El lenguaje de diseño de Google. Utilizado para crear interfaces de usuario consistentes y atractivas que sigan las mejores prácticas de diseño de Android</w:t>
       </w:r>
     </w:p>
-    <w:p/>
-    <w:p>
-      <w:pPr>
-        <w:pStyle w:val="Ttulo2"/>
-      </w:pPr>
-      <w:proofErr w:type="spellStart"/>
-      <w:r>
-        <w:t>Applandeo</w:t>
-      </w:r>
-      <w:proofErr w:type="spellEnd"/>
-      <w:r>
-        <w:t>: Calendar View</w:t>
-      </w:r>
-    </w:p>
-    <w:p/>
-    <w:p>
-      <w:r>
-        <w:t>Una biblioteca de calendario de terceros. Utilizada para implementar calendarios interactivos y funcionales en la aplicación. La biblioteca Material-Calendar-View facilita la integración de componentes de calendario en Eventia.</w:t>
-      </w:r>
-    </w:p>
-    <w:p/>
-    <w:p>
-      <w:pPr>
-        <w:pStyle w:val="Ttulo2"/>
-      </w:pPr>
-      <w:proofErr w:type="spellStart"/>
-      <w:r>
-        <w:t>WorkManager</w:t>
-      </w:r>
-      <w:proofErr w:type="spellEnd"/>
-    </w:p>
-    <w:p/>
-    <w:p>
-      <w:r>
-        <w:t>Una biblioteca de Android para la programación de tareas diferidas.</w:t>
-      </w:r>
-      <w:r>
-        <w:t xml:space="preserve"> </w:t>
-      </w:r>
-      <w:r>
-        <w:t>Utilizada para gestionar las notificaciones de eventos, garantizando que se entreguen en el momento adecuado sin afectar el rendimiento de la aplicación.</w:t>
-      </w:r>
+    <w:p>
+      <w:pPr>
+        <w:jc w:val="both"/>
+      </w:pPr>
       <w:bookmarkStart w:id="0" w:name="_GoBack"/>
       <w:bookmarkEnd w:id="0"/>
+    </w:p>
+    <w:p>
+      <w:pPr>
+        <w:pStyle w:val="Ttulo2"/>
+        <w:jc w:val="both"/>
+      </w:pPr>
+      <w:proofErr w:type="spellStart"/>
+      <w:r>
+        <w:t>Applandeo</w:t>
+      </w:r>
+      <w:proofErr w:type="spellEnd"/>
+      <w:r>
+        <w:t>: Calendar View</w:t>
+      </w:r>
+    </w:p>
+    <w:p>
+      <w:pPr>
+        <w:jc w:val="both"/>
+      </w:pPr>
+    </w:p>
+    <w:p>
+      <w:pPr>
+        <w:jc w:val="both"/>
+      </w:pPr>
+      <w:r>
+        <w:t>Una biblioteca de calendario de terceros. Utilizada para implementar calendarios interactivos y funcionales en la aplicación. La biblioteca Material-Calendar-View facilita la integración de componentes de calendario en Eventia.</w:t>
+      </w:r>
+    </w:p>
+    <w:p>
+      <w:pPr>
+        <w:jc w:val="both"/>
+      </w:pPr>
+    </w:p>
+    <w:p>
+      <w:pPr>
+        <w:pStyle w:val="Ttulo2"/>
+        <w:jc w:val="both"/>
+      </w:pPr>
+      <w:proofErr w:type="spellStart"/>
+      <w:r>
+        <w:t>WorkManager</w:t>
+      </w:r>
+      <w:proofErr w:type="spellEnd"/>
+    </w:p>
+    <w:p>
+      <w:pPr>
+        <w:jc w:val="both"/>
+      </w:pPr>
+    </w:p>
+    <w:p>
+      <w:pPr>
+        <w:jc w:val="both"/>
+      </w:pPr>
+      <w:r>
+        <w:t>Una biblioteca de Android para la programación de tareas diferidas. Utilizada para gestionar las notificaciones de eventos, garantizando que se entreguen en el momento adecuado sin afectar el rendimiento de la aplicación.</w:t>
+      </w:r>
+    </w:p>
+    <w:p/>
+    <w:p/>
+    <w:p/>
+    <w:p/>
+    <w:p/>
+    <w:p>
+      <w:pPr>
+        <w:pStyle w:val="Ttulo2"/>
+        <w:numPr>
+          <w:ilvl w:val="1"/>
+          <w:numId w:val="3"/>
+        </w:numPr>
+      </w:pPr>
+      <w:r>
+        <w:lastRenderedPageBreak/>
+        <w:t xml:space="preserve"> </w:t>
+      </w:r>
+      <w:r>
+        <w:tab/>
+        <w:t>Recursos necesarios</w:t>
+      </w:r>
+    </w:p>
+    <w:p/>
+    <w:p>
+      <w:pPr>
+        <w:jc w:val="both"/>
+      </w:pPr>
+      <w:r>
+        <w:t>Para el des</w:t>
+      </w:r>
+      <w:r>
+        <w:t>arrollo de Eventia, se han requerido</w:t>
+      </w:r>
+      <w:r>
+        <w:t xml:space="preserve"> varios recursos esenciales que abarcan desde hardware y software hasta recursos humanos e informativos para</w:t>
+      </w:r>
+      <w:r>
+        <w:t xml:space="preserve"> poder guiarnos y</w:t>
+      </w:r>
+      <w:r>
+        <w:t xml:space="preserve"> nutrir nuestro proyecto </w:t>
+      </w:r>
+      <w:r>
+        <w:t>de las mejores ideas. Detallamos a continuación los recursos necesarios que hemos podido emplear durante el desarrollo:</w:t>
+      </w:r>
+    </w:p>
+    <w:p>
+      <w:pPr>
+        <w:pStyle w:val="Prrafodelista"/>
+        <w:numPr>
+          <w:ilvl w:val="0"/>
+          <w:numId w:val="5"/>
+        </w:numPr>
+        <w:jc w:val="both"/>
+      </w:pPr>
+      <w:r>
+        <w:t>Recursos humanos:</w:t>
+      </w:r>
+    </w:p>
+    <w:p>
+      <w:pPr>
+        <w:pStyle w:val="Prrafodelista"/>
+        <w:jc w:val="both"/>
+      </w:pPr>
+    </w:p>
+    <w:p>
+      <w:pPr>
+        <w:pStyle w:val="Prrafodelista"/>
+        <w:numPr>
+          <w:ilvl w:val="1"/>
+          <w:numId w:val="5"/>
+        </w:numPr>
+        <w:jc w:val="both"/>
+      </w:pPr>
+      <w:r>
+        <w:t>Estudiantes desarrolladores con conocimientos Android:</w:t>
+      </w:r>
+    </w:p>
+    <w:p>
+      <w:pPr>
+        <w:pStyle w:val="Prrafodelista"/>
+        <w:ind w:left="1440"/>
+        <w:jc w:val="both"/>
+      </w:pPr>
+    </w:p>
+    <w:p>
+      <w:pPr>
+        <w:pStyle w:val="Prrafodelista"/>
+        <w:numPr>
+          <w:ilvl w:val="2"/>
+          <w:numId w:val="5"/>
+        </w:numPr>
+        <w:jc w:val="both"/>
+      </w:pPr>
+      <w:r>
+        <w:t>Tras conversar por un post creado por el tutor de las prácticas nos juntamos un grupo tres personas para el desarrollo de una aplicación móvil.</w:t>
+      </w:r>
+    </w:p>
+    <w:p>
+      <w:pPr>
+        <w:pStyle w:val="Prrafodelista"/>
+        <w:ind w:left="2160"/>
+        <w:jc w:val="both"/>
+      </w:pPr>
+    </w:p>
+    <w:p>
+      <w:pPr>
+        <w:pStyle w:val="Prrafodelista"/>
+        <w:numPr>
+          <w:ilvl w:val="1"/>
+          <w:numId w:val="5"/>
+        </w:numPr>
+        <w:jc w:val="both"/>
+      </w:pPr>
+      <w:r>
+        <w:t>Mentores y tutores:</w:t>
+      </w:r>
+    </w:p>
+    <w:p>
+      <w:pPr>
+        <w:pStyle w:val="Prrafodelista"/>
+        <w:ind w:left="1440"/>
+        <w:jc w:val="both"/>
+      </w:pPr>
+    </w:p>
+    <w:p>
+      <w:pPr>
+        <w:pStyle w:val="Prrafodelista"/>
+        <w:numPr>
+          <w:ilvl w:val="2"/>
+          <w:numId w:val="5"/>
+        </w:numPr>
+        <w:jc w:val="both"/>
+      </w:pPr>
+      <w:r>
+        <w:t>Profesores y tutores que guíen el proceso de desarrollo y ofrezcan asesoramiento técnico y académico. En este caso, tanto el tutor del proyecto como el tutor de prácticas designado.</w:t>
+      </w:r>
+    </w:p>
+    <w:p>
+      <w:pPr>
+        <w:pStyle w:val="Prrafodelista"/>
+        <w:ind w:left="2160"/>
+        <w:jc w:val="both"/>
+      </w:pPr>
+    </w:p>
+    <w:p>
+      <w:pPr>
+        <w:pStyle w:val="Prrafodelista"/>
+        <w:numPr>
+          <w:ilvl w:val="1"/>
+          <w:numId w:val="5"/>
+        </w:numPr>
+        <w:jc w:val="both"/>
+      </w:pPr>
+      <w:r>
+        <w:t>Consultores y personal de pruebas</w:t>
+      </w:r>
+      <w:r>
+        <w:t>:</w:t>
+      </w:r>
+    </w:p>
+    <w:p>
+      <w:pPr>
+        <w:pStyle w:val="Prrafodelista"/>
+        <w:ind w:left="1440"/>
+        <w:jc w:val="both"/>
+      </w:pPr>
+    </w:p>
+    <w:p>
+      <w:pPr>
+        <w:pStyle w:val="Prrafodelista"/>
+        <w:numPr>
+          <w:ilvl w:val="2"/>
+          <w:numId w:val="5"/>
+        </w:numPr>
+        <w:jc w:val="both"/>
+      </w:pPr>
+      <w:r>
+        <w:t xml:space="preserve">Hemos consultado a personas con experiencia en desarrollo de aplicaciones Java, además, hemos tenido la ayuda de personas ajenas al desarrollo para que prueben la aplicación y nos den su </w:t>
+      </w:r>
+      <w:proofErr w:type="spellStart"/>
+      <w:r>
+        <w:t>feedback</w:t>
+      </w:r>
+      <w:proofErr w:type="spellEnd"/>
+      <w:r>
+        <w:t>.</w:t>
+      </w:r>
+    </w:p>
+    <w:p>
+      <w:pPr>
+        <w:pStyle w:val="Prrafodelista"/>
+        <w:ind w:left="2160"/>
+        <w:jc w:val="both"/>
+      </w:pPr>
+    </w:p>
+    <w:p>
+      <w:pPr>
+        <w:pStyle w:val="Prrafodelista"/>
+        <w:numPr>
+          <w:ilvl w:val="0"/>
+          <w:numId w:val="5"/>
+        </w:numPr>
+        <w:jc w:val="both"/>
+      </w:pPr>
+      <w:r>
+        <w:t>Recursos Hardware</w:t>
+      </w:r>
+    </w:p>
+    <w:p>
+      <w:pPr>
+        <w:pStyle w:val="Prrafodelista"/>
+        <w:jc w:val="both"/>
+      </w:pPr>
+    </w:p>
+    <w:p>
+      <w:pPr>
+        <w:pStyle w:val="Prrafodelista"/>
+        <w:numPr>
+          <w:ilvl w:val="1"/>
+          <w:numId w:val="5"/>
+        </w:numPr>
+        <w:jc w:val="both"/>
+      </w:pPr>
+      <w:r>
+        <w:t>Computadoras para realizar el desarrollo:</w:t>
+      </w:r>
+    </w:p>
+    <w:p>
+      <w:pPr>
+        <w:pStyle w:val="Prrafodelista"/>
+        <w:ind w:left="1440"/>
+        <w:jc w:val="both"/>
+      </w:pPr>
+    </w:p>
+    <w:p>
+      <w:pPr>
+        <w:pStyle w:val="Prrafodelista"/>
+        <w:numPr>
+          <w:ilvl w:val="2"/>
+          <w:numId w:val="5"/>
+        </w:numPr>
+        <w:jc w:val="both"/>
+      </w:pPr>
+      <w:r>
+        <w:t xml:space="preserve">Computadoras con especificaciones adecuadas para poder Android Studio, así como sus emuladores. En este caso se han usado computadoras </w:t>
+      </w:r>
+      <w:r>
+        <w:t>personales,</w:t>
+      </w:r>
+      <w:r>
+        <w:t xml:space="preserve"> así como equipos proporcionados para la realización de la Formación en Centros de Trabajo, FCT.</w:t>
+      </w:r>
+    </w:p>
+    <w:p>
+      <w:pPr>
+        <w:pStyle w:val="Prrafodelista"/>
+        <w:ind w:left="2160"/>
+        <w:jc w:val="both"/>
+      </w:pPr>
+    </w:p>
+    <w:p>
+      <w:pPr>
+        <w:pStyle w:val="Prrafodelista"/>
+        <w:ind w:left="2160"/>
+        <w:jc w:val="both"/>
+      </w:pPr>
+    </w:p>
+    <w:p>
+      <w:pPr>
+        <w:pStyle w:val="Prrafodelista"/>
+        <w:numPr>
+          <w:ilvl w:val="1"/>
+          <w:numId w:val="5"/>
+        </w:numPr>
+        <w:jc w:val="both"/>
+      </w:pPr>
+      <w:r>
+        <w:lastRenderedPageBreak/>
+        <w:t>Dispositivos de prueba:</w:t>
+      </w:r>
+    </w:p>
+    <w:p>
+      <w:pPr>
+        <w:pStyle w:val="Prrafodelista"/>
+        <w:ind w:left="1440"/>
+        <w:jc w:val="both"/>
+      </w:pPr>
+    </w:p>
+    <w:p>
+      <w:pPr>
+        <w:pStyle w:val="Prrafodelista"/>
+        <w:numPr>
+          <w:ilvl w:val="2"/>
+          <w:numId w:val="5"/>
+        </w:numPr>
+        <w:jc w:val="both"/>
+      </w:pPr>
+      <w:proofErr w:type="spellStart"/>
+      <w:r>
+        <w:t>Smartphones</w:t>
+      </w:r>
+      <w:proofErr w:type="spellEnd"/>
+      <w:r>
+        <w:t xml:space="preserve"> y </w:t>
+      </w:r>
+      <w:proofErr w:type="spellStart"/>
+      <w:r>
+        <w:t>tablets</w:t>
+      </w:r>
+      <w:proofErr w:type="spellEnd"/>
+      <w:r>
+        <w:t xml:space="preserve"> con sistema operativo Android para probar la app en diferentes dispositivos y versiones del sistema operativo. Se han utilizado tanto dispositivos virtualizados en Android Studio como dispositivos físicos personales, móviles antiguos y actuales, así como una tableta con Android puro.</w:t>
+      </w:r>
+    </w:p>
+    <w:p>
+      <w:pPr>
+        <w:pStyle w:val="Prrafodelista"/>
+        <w:ind w:left="2160"/>
+        <w:jc w:val="both"/>
+      </w:pPr>
+    </w:p>
+    <w:p>
+      <w:pPr>
+        <w:pStyle w:val="Prrafodelista"/>
+        <w:numPr>
+          <w:ilvl w:val="0"/>
+          <w:numId w:val="5"/>
+        </w:numPr>
+        <w:jc w:val="both"/>
+      </w:pPr>
+      <w:r>
+        <w:t>Recursos de Software</w:t>
+      </w:r>
+    </w:p>
+    <w:p>
+      <w:pPr>
+        <w:pStyle w:val="Prrafodelista"/>
+        <w:ind w:left="1440"/>
+        <w:jc w:val="both"/>
+      </w:pPr>
+    </w:p>
+    <w:p>
+      <w:pPr>
+        <w:pStyle w:val="Prrafodelista"/>
+        <w:numPr>
+          <w:ilvl w:val="1"/>
+          <w:numId w:val="5"/>
+        </w:numPr>
+        <w:jc w:val="both"/>
+      </w:pPr>
+      <w:r>
+        <w:t>Licencias de Software:</w:t>
+      </w:r>
+    </w:p>
+    <w:p>
+      <w:pPr>
+        <w:pStyle w:val="Prrafodelista"/>
+        <w:ind w:left="1440"/>
+        <w:jc w:val="both"/>
+      </w:pPr>
+    </w:p>
+    <w:p>
+      <w:pPr>
+        <w:pStyle w:val="Prrafodelista"/>
+        <w:numPr>
+          <w:ilvl w:val="2"/>
+          <w:numId w:val="5"/>
+        </w:numPr>
+        <w:jc w:val="both"/>
+      </w:pPr>
+      <w:r>
+        <w:t xml:space="preserve">Android Studio: el programa de </w:t>
+      </w:r>
+      <w:proofErr w:type="spellStart"/>
+      <w:r>
+        <w:t>JetBrains</w:t>
+      </w:r>
+      <w:proofErr w:type="spellEnd"/>
+      <w:r>
+        <w:t xml:space="preserve"> basado en </w:t>
+      </w:r>
+      <w:proofErr w:type="spellStart"/>
+      <w:r>
+        <w:t>IntelliJ</w:t>
+      </w:r>
+      <w:proofErr w:type="spellEnd"/>
+      <w:r>
+        <w:t xml:space="preserve"> tiene licencia gratuita</w:t>
+      </w:r>
+    </w:p>
+    <w:p>
+      <w:pPr>
+        <w:pStyle w:val="Prrafodelista"/>
+        <w:numPr>
+          <w:ilvl w:val="2"/>
+          <w:numId w:val="5"/>
+        </w:numPr>
+        <w:jc w:val="both"/>
+      </w:pPr>
+      <w:proofErr w:type="spellStart"/>
+      <w:r>
+        <w:t>Firebase</w:t>
+      </w:r>
+      <w:proofErr w:type="spellEnd"/>
+      <w:r>
+        <w:t xml:space="preserve">: Nos adscribimos a las opciones gratuitas de </w:t>
+      </w:r>
+      <w:proofErr w:type="spellStart"/>
+      <w:r>
+        <w:t>Firebase</w:t>
+      </w:r>
+      <w:proofErr w:type="spellEnd"/>
+      <w:r>
+        <w:t xml:space="preserve"> para poder desarrollar nuestro proyecto</w:t>
+      </w:r>
+    </w:p>
+    <w:p>
+      <w:pPr>
+        <w:pStyle w:val="Prrafodelista"/>
+        <w:ind w:left="2160"/>
+        <w:jc w:val="both"/>
+      </w:pPr>
+    </w:p>
+    <w:p>
+      <w:pPr>
+        <w:pStyle w:val="Prrafodelista"/>
+        <w:numPr>
+          <w:ilvl w:val="1"/>
+          <w:numId w:val="5"/>
+        </w:numPr>
+        <w:jc w:val="both"/>
+      </w:pPr>
+      <w:r>
+        <w:t>Herramientas de colaboración:</w:t>
+      </w:r>
+    </w:p>
+    <w:p>
+      <w:pPr>
+        <w:pStyle w:val="Prrafodelista"/>
+        <w:ind w:left="1440"/>
+        <w:jc w:val="both"/>
+      </w:pPr>
+    </w:p>
+    <w:p>
+      <w:pPr>
+        <w:pStyle w:val="Prrafodelista"/>
+        <w:numPr>
+          <w:ilvl w:val="2"/>
+          <w:numId w:val="5"/>
+        </w:numPr>
+        <w:jc w:val="both"/>
+      </w:pPr>
+      <w:proofErr w:type="spellStart"/>
+      <w:r>
+        <w:t>Git</w:t>
+      </w:r>
+      <w:proofErr w:type="spellEnd"/>
+      <w:r>
+        <w:t xml:space="preserve"> y GitHub: para poder llevar el control de versiones y colaborar entre los distintos miembros del equipo.</w:t>
+      </w:r>
+      <w:r>
+        <w:t xml:space="preserve"> Además, en GitHub se ha creado un proyecto en el que los miembros pueden ir registrando y asignando las tareas que van realizando o tienen por realizar.</w:t>
+      </w:r>
+    </w:p>
+    <w:p>
+      <w:pPr>
+        <w:pStyle w:val="Prrafodelista"/>
+        <w:ind w:left="2160"/>
+        <w:jc w:val="both"/>
+      </w:pPr>
+    </w:p>
+    <w:p>
+      <w:pPr>
+        <w:pStyle w:val="Prrafodelista"/>
+        <w:numPr>
+          <w:ilvl w:val="0"/>
+          <w:numId w:val="5"/>
+        </w:numPr>
+        <w:jc w:val="both"/>
+      </w:pPr>
+      <w:r>
+        <w:t>Otros recursos</w:t>
+      </w:r>
+    </w:p>
+    <w:p>
+      <w:pPr>
+        <w:pStyle w:val="Prrafodelista"/>
+        <w:jc w:val="both"/>
+      </w:pPr>
+    </w:p>
+    <w:p>
+      <w:pPr>
+        <w:pStyle w:val="Prrafodelista"/>
+        <w:numPr>
+          <w:ilvl w:val="1"/>
+          <w:numId w:val="5"/>
+        </w:numPr>
+        <w:jc w:val="both"/>
+      </w:pPr>
+      <w:r>
+        <w:t>Documentación y formación:</w:t>
+      </w:r>
+    </w:p>
+    <w:p>
+      <w:pPr>
+        <w:pStyle w:val="Prrafodelista"/>
+        <w:ind w:left="1440"/>
+        <w:jc w:val="both"/>
+      </w:pPr>
+    </w:p>
+    <w:p>
+      <w:pPr>
+        <w:pStyle w:val="Prrafodelista"/>
+        <w:numPr>
+          <w:ilvl w:val="2"/>
+          <w:numId w:val="5"/>
+        </w:numPr>
+        <w:jc w:val="both"/>
+      </w:pPr>
+      <w:r>
+        <w:t>Acceso a recursos en línea, tutoriales y documentación que hemos usado durante la realización del grado superior y las FCT, así como mucho material novedoso que se ha investigado para poder usarlo en la aplicación.</w:t>
+      </w:r>
+    </w:p>
+    <w:p>
+      <w:pPr>
+        <w:pStyle w:val="Prrafodelista"/>
+        <w:ind w:left="2160"/>
+        <w:jc w:val="both"/>
+      </w:pPr>
+    </w:p>
+    <w:p>
+      <w:pPr>
+        <w:pStyle w:val="Prrafodelista"/>
+        <w:numPr>
+          <w:ilvl w:val="1"/>
+          <w:numId w:val="5"/>
+        </w:numPr>
+        <w:jc w:val="both"/>
+      </w:pPr>
+      <w:r>
+        <w:t>Infraestructura física:</w:t>
+      </w:r>
+    </w:p>
+    <w:p>
+      <w:pPr>
+        <w:pStyle w:val="Prrafodelista"/>
+        <w:ind w:left="1440"/>
+        <w:jc w:val="both"/>
+      </w:pPr>
+    </w:p>
+    <w:p>
+      <w:pPr>
+        <w:pStyle w:val="Prrafodelista"/>
+        <w:numPr>
+          <w:ilvl w:val="2"/>
+          <w:numId w:val="5"/>
+        </w:numPr>
+        <w:jc w:val="both"/>
+      </w:pPr>
+      <w:r>
+        <w:t>Espacios de trabajo físicos tanto de carácter personales, como los proporcionados por el centro educativo y por el centro de las FCT.</w:t>
+      </w:r>
+    </w:p>
+    <w:p>
+      <w:pPr>
+        <w:jc w:val="both"/>
+      </w:pPr>
+      <w:r>
+        <w:lastRenderedPageBreak/>
+        <w:t xml:space="preserve">Estos recursos han sido </w:t>
+      </w:r>
+      <w:r>
+        <w:t>fundamentales para asegurar el desarrollo de Eventia, garantizando que la aplicación funcione de manera eficiente y ofrezca una experiencia óptima a los usuarios, pudiendo cumplir en el proceso con los objetivos académicos del proyecto fin de grado.</w:t>
+      </w:r>
+    </w:p>
+    <w:p>
+      <w:pPr>
+        <w:jc w:val="both"/>
+      </w:pPr>
+    </w:p>
+    <w:p>
+      <w:pPr>
+        <w:jc w:val="both"/>
+      </w:pPr>
+    </w:p>
+    <w:p>
+      <w:pPr>
+        <w:jc w:val="both"/>
+      </w:pPr>
+    </w:p>
+    <w:p>
+      <w:pPr>
+        <w:jc w:val="both"/>
+      </w:pPr>
+    </w:p>
+    <w:p>
+      <w:pPr>
+        <w:jc w:val="both"/>
+      </w:pPr>
+    </w:p>
+    <w:p>
+      <w:pPr>
+        <w:jc w:val="both"/>
+      </w:pPr>
+    </w:p>
+    <w:p>
+      <w:pPr>
+        <w:jc w:val="both"/>
+      </w:pPr>
+    </w:p>
+    <w:p>
+      <w:pPr>
+        <w:jc w:val="both"/>
+      </w:pPr>
+    </w:p>
+    <w:p>
+      <w:pPr>
+        <w:jc w:val="both"/>
+      </w:pPr>
+    </w:p>
+    <w:p>
+      <w:pPr>
+        <w:jc w:val="both"/>
+      </w:pPr>
+    </w:p>
+    <w:p>
+      <w:pPr>
+        <w:jc w:val="both"/>
+      </w:pPr>
+    </w:p>
+    <w:p>
+      <w:pPr>
+        <w:jc w:val="both"/>
+      </w:pPr>
+    </w:p>
+    <w:p>
+      <w:pPr>
+        <w:jc w:val="both"/>
+      </w:pPr>
+    </w:p>
+    <w:p>
+      <w:pPr>
+        <w:jc w:val="both"/>
+      </w:pPr>
+    </w:p>
+    <w:p>
+      <w:pPr>
+        <w:jc w:val="both"/>
+      </w:pPr>
+    </w:p>
+    <w:p>
+      <w:pPr>
+        <w:jc w:val="both"/>
+      </w:pPr>
+    </w:p>
+    <w:p>
+      <w:pPr>
+        <w:jc w:val="both"/>
+      </w:pPr>
+    </w:p>
+    <w:p>
+      <w:pPr>
+        <w:jc w:val="both"/>
+      </w:pPr>
+    </w:p>
+    <w:p>
+      <w:pPr>
+        <w:jc w:val="both"/>
+      </w:pPr>
+    </w:p>
+    <w:p>
+      <w:pPr>
+        <w:jc w:val="both"/>
+      </w:pPr>
+    </w:p>
+    <w:p>
+      <w:pPr>
+        <w:jc w:val="both"/>
+      </w:pPr>
+    </w:p>
+    <w:p>
+      <w:pPr>
+        <w:jc w:val="both"/>
+      </w:pPr>
+    </w:p>
+    <w:p>
+      <w:pPr>
+        <w:jc w:val="both"/>
+      </w:pPr>
+    </w:p>
+    <w:p>
+      <w:pPr>
+        <w:jc w:val="both"/>
+      </w:pPr>
+    </w:p>
+    <w:p>
+      <w:pPr>
+        <w:pStyle w:val="Ttulo1"/>
+        <w:numPr>
+          <w:ilvl w:val="0"/>
+          <w:numId w:val="3"/>
+        </w:numPr>
+      </w:pPr>
+      <w:r>
+        <w:lastRenderedPageBreak/>
+        <w:t>Planificación temporal del desarrollo del proyecto</w:t>
+      </w:r>
+    </w:p>
+    <w:p/>
+    <w:p>
+      <w:pPr>
+        <w:jc w:val="both"/>
+      </w:pPr>
+      <w:r>
+        <w:t>Semana 1 (</w:t>
+      </w:r>
+      <w:r>
+        <w:t>24 septiembre – 29 septiembre</w:t>
+      </w:r>
+      <w:r>
+        <w:t>)</w:t>
+      </w:r>
+    </w:p>
+    <w:p>
+      <w:pPr>
+        <w:pStyle w:val="Prrafodelista"/>
+        <w:numPr>
+          <w:ilvl w:val="0"/>
+          <w:numId w:val="5"/>
+        </w:numPr>
+        <w:jc w:val="both"/>
+      </w:pPr>
+      <w:r>
+        <w:t>Investigación y planificación:</w:t>
+      </w:r>
+    </w:p>
+    <w:p>
+      <w:pPr>
+        <w:pStyle w:val="Prrafodelista"/>
+        <w:jc w:val="both"/>
+      </w:pPr>
+    </w:p>
+    <w:p>
+      <w:pPr>
+        <w:pStyle w:val="Prrafodelista"/>
+        <w:numPr>
+          <w:ilvl w:val="1"/>
+          <w:numId w:val="5"/>
+        </w:numPr>
+        <w:jc w:val="both"/>
+      </w:pPr>
+      <w:r>
+        <w:t>Análisis de necesidades</w:t>
+      </w:r>
+    </w:p>
+    <w:p>
+      <w:pPr>
+        <w:pStyle w:val="Prrafodelista"/>
+        <w:numPr>
+          <w:ilvl w:val="1"/>
+          <w:numId w:val="5"/>
+        </w:numPr>
+        <w:jc w:val="both"/>
+      </w:pPr>
+      <w:r>
+        <w:t>Definición de los requisitos y especificaciones del proyecto</w:t>
+      </w:r>
+    </w:p>
+    <w:p>
+      <w:pPr>
+        <w:pStyle w:val="Prrafodelista"/>
+        <w:numPr>
+          <w:ilvl w:val="1"/>
+          <w:numId w:val="5"/>
+        </w:numPr>
+        <w:jc w:val="both"/>
+      </w:pPr>
+      <w:r>
+        <w:t>Creación del plan de proyecto y asignación de tareas</w:t>
+      </w:r>
+    </w:p>
+    <w:p>
+      <w:pPr>
+        <w:jc w:val="both"/>
+      </w:pPr>
+    </w:p>
+    <w:p>
+      <w:pPr>
+        <w:jc w:val="both"/>
+      </w:pPr>
+      <w:r>
+        <w:t>Semana 2 (30 septiembre –</w:t>
+      </w:r>
+      <w:r>
+        <w:t xml:space="preserve"> 2 de octubre)</w:t>
+      </w:r>
+    </w:p>
+    <w:p>
+      <w:pPr>
+        <w:pStyle w:val="Prrafodelista"/>
+        <w:numPr>
+          <w:ilvl w:val="0"/>
+          <w:numId w:val="5"/>
+        </w:numPr>
+        <w:jc w:val="both"/>
+      </w:pPr>
+      <w:r>
+        <w:t>Diseño inicial:</w:t>
+      </w:r>
+    </w:p>
+    <w:p>
+      <w:pPr>
+        <w:pStyle w:val="Prrafodelista"/>
+        <w:jc w:val="both"/>
+      </w:pPr>
+    </w:p>
+    <w:p>
+      <w:pPr>
+        <w:pStyle w:val="Prrafodelista"/>
+        <w:numPr>
+          <w:ilvl w:val="1"/>
+          <w:numId w:val="5"/>
+        </w:numPr>
+        <w:jc w:val="both"/>
+      </w:pPr>
+      <w:r>
+        <w:t xml:space="preserve">Diseño de </w:t>
+      </w:r>
+      <w:r>
+        <w:t>la arquitectura de la aplicación</w:t>
+      </w:r>
+    </w:p>
+    <w:p>
+      <w:pPr>
+        <w:pStyle w:val="Prrafodelista"/>
+        <w:numPr>
+          <w:ilvl w:val="1"/>
+          <w:numId w:val="5"/>
+        </w:numPr>
+        <w:jc w:val="both"/>
+      </w:pPr>
+      <w:r>
+        <w:t>Prototipos de la interfaz de usuario</w:t>
+      </w:r>
+    </w:p>
+    <w:p>
+      <w:pPr>
+        <w:pStyle w:val="Prrafodelista"/>
+        <w:ind w:left="1440"/>
+        <w:jc w:val="both"/>
+      </w:pPr>
+    </w:p>
+    <w:p>
+      <w:pPr>
+        <w:pStyle w:val="Prrafodelista"/>
+        <w:numPr>
+          <w:ilvl w:val="0"/>
+          <w:numId w:val="5"/>
+        </w:numPr>
+        <w:jc w:val="both"/>
+      </w:pPr>
+      <w:r>
+        <w:t>Desarrollo inicial:</w:t>
+      </w:r>
+    </w:p>
+    <w:p>
+      <w:pPr>
+        <w:pStyle w:val="Prrafodelista"/>
+        <w:jc w:val="both"/>
+      </w:pPr>
+    </w:p>
+    <w:p>
+      <w:pPr>
+        <w:pStyle w:val="Prrafodelista"/>
+        <w:numPr>
+          <w:ilvl w:val="1"/>
+          <w:numId w:val="5"/>
+        </w:numPr>
+        <w:jc w:val="both"/>
+      </w:pPr>
+      <w:r>
+        <w:t>Configuración del entorno de desarrollo:</w:t>
+      </w:r>
+    </w:p>
+    <w:p>
+      <w:pPr>
+        <w:pStyle w:val="Prrafodelista"/>
+        <w:numPr>
+          <w:ilvl w:val="2"/>
+          <w:numId w:val="5"/>
+        </w:numPr>
+        <w:jc w:val="both"/>
+      </w:pPr>
+      <w:r>
+        <w:t>Android Studio</w:t>
+      </w:r>
+    </w:p>
+    <w:p>
+      <w:pPr>
+        <w:pStyle w:val="Prrafodelista"/>
+        <w:numPr>
+          <w:ilvl w:val="2"/>
+          <w:numId w:val="5"/>
+        </w:numPr>
+        <w:jc w:val="both"/>
+      </w:pPr>
+      <w:proofErr w:type="spellStart"/>
+      <w:r>
+        <w:t>Git</w:t>
+      </w:r>
+      <w:proofErr w:type="spellEnd"/>
+    </w:p>
+    <w:p>
+      <w:pPr>
+        <w:pStyle w:val="Prrafodelista"/>
+        <w:numPr>
+          <w:ilvl w:val="2"/>
+          <w:numId w:val="5"/>
+        </w:numPr>
+        <w:jc w:val="both"/>
+      </w:pPr>
+      <w:proofErr w:type="spellStart"/>
+      <w:r>
+        <w:t>Github</w:t>
+      </w:r>
+      <w:proofErr w:type="spellEnd"/>
+    </w:p>
+    <w:p>
+      <w:pPr>
+        <w:pStyle w:val="Prrafodelista"/>
+        <w:ind w:left="2160"/>
+        <w:jc w:val="both"/>
+      </w:pPr>
+    </w:p>
+    <w:p>
+      <w:pPr>
+        <w:pStyle w:val="Prrafodelista"/>
+        <w:numPr>
+          <w:ilvl w:val="1"/>
+          <w:numId w:val="5"/>
+        </w:numPr>
+        <w:jc w:val="both"/>
+      </w:pPr>
+      <w:r>
+        <w:t>Desarrollo de la estructura básica de la aplicación:</w:t>
+      </w:r>
+    </w:p>
+    <w:p>
+      <w:pPr>
+        <w:pStyle w:val="Prrafodelista"/>
+        <w:numPr>
+          <w:ilvl w:val="1"/>
+          <w:numId w:val="5"/>
+        </w:numPr>
+        <w:jc w:val="both"/>
+      </w:pPr>
+      <w:r>
+        <w:t>Implementación del diseño de interfaz de la aplicación</w:t>
+      </w:r>
+    </w:p>
+    <w:p>
+      <w:pPr>
+        <w:pStyle w:val="Prrafodelista"/>
+        <w:numPr>
+          <w:ilvl w:val="1"/>
+          <w:numId w:val="5"/>
+        </w:numPr>
+        <w:jc w:val="both"/>
+      </w:pPr>
+      <w:r>
+        <w:t>Creación de una memoria provisional para hacer un seguimiento de las tareas y las tecnologías usadas durante el proyecto.</w:t>
+      </w:r>
+    </w:p>
+    <w:p>
+      <w:pPr>
+        <w:pStyle w:val="Prrafodelista"/>
+        <w:ind w:left="1440"/>
+      </w:pPr>
+    </w:p>
+    <w:p>
+      <w:pPr>
+        <w:jc w:val="both"/>
+      </w:pPr>
+      <w:r>
+        <w:t>Semana 3 (</w:t>
+      </w:r>
+      <w:r>
+        <w:t>7 octubre – 13 octubre</w:t>
+      </w:r>
+      <w:r>
+        <w:t>)</w:t>
+      </w:r>
+    </w:p>
+    <w:p>
+      <w:pPr>
+        <w:pStyle w:val="Prrafodelista"/>
+        <w:numPr>
+          <w:ilvl w:val="0"/>
+          <w:numId w:val="5"/>
+        </w:numPr>
+        <w:jc w:val="both"/>
+      </w:pPr>
+      <w:r>
+        <w:t>Migrar proyecto a otro repositorio debido a que un compañero debe abandonar el proyecto</w:t>
+      </w:r>
+    </w:p>
+    <w:p>
+      <w:pPr>
+        <w:pStyle w:val="Prrafodelista"/>
+        <w:jc w:val="both"/>
+      </w:pPr>
+    </w:p>
+    <w:p>
+      <w:pPr>
+        <w:pStyle w:val="Prrafodelista"/>
+        <w:numPr>
+          <w:ilvl w:val="0"/>
+          <w:numId w:val="5"/>
+        </w:numPr>
+        <w:jc w:val="both"/>
+      </w:pPr>
+      <w:r>
+        <w:t>Desarrollo avanzado de la aplicación:</w:t>
+      </w:r>
+    </w:p>
+    <w:p>
+      <w:pPr>
+        <w:pStyle w:val="Prrafodelista"/>
+        <w:jc w:val="both"/>
+      </w:pPr>
+    </w:p>
+    <w:p>
+      <w:pPr>
+        <w:pStyle w:val="Prrafodelista"/>
+        <w:numPr>
+          <w:ilvl w:val="1"/>
+          <w:numId w:val="5"/>
+        </w:numPr>
+        <w:jc w:val="both"/>
+      </w:pPr>
+      <w:r>
+        <w:t xml:space="preserve">Creación de los distintos </w:t>
+      </w:r>
+      <w:proofErr w:type="spellStart"/>
+      <w:r>
+        <w:t>layouts</w:t>
+      </w:r>
+      <w:proofErr w:type="spellEnd"/>
+      <w:r>
+        <w:t xml:space="preserve"> principales de la aplicación</w:t>
+      </w:r>
+    </w:p>
+    <w:p>
+      <w:pPr>
+        <w:pStyle w:val="Prrafodelista"/>
+        <w:numPr>
+          <w:ilvl w:val="1"/>
+          <w:numId w:val="5"/>
+        </w:numPr>
+        <w:jc w:val="both"/>
+      </w:pPr>
+      <w:r>
+        <w:lastRenderedPageBreak/>
+        <w:t>Creación del sistema de navegación entre las distintas pantallas</w:t>
+      </w:r>
+    </w:p>
+    <w:p>
+      <w:pPr>
+        <w:pStyle w:val="Prrafodelista"/>
+        <w:numPr>
+          <w:ilvl w:val="1"/>
+          <w:numId w:val="5"/>
+        </w:numPr>
+        <w:jc w:val="both"/>
+      </w:pPr>
+      <w:r>
+        <w:t>Definir un sistema de amigos para la aplicación y su lógica</w:t>
+      </w:r>
+    </w:p>
+    <w:p>
+      <w:pPr>
+        <w:pStyle w:val="Prrafodelista"/>
+        <w:numPr>
+          <w:ilvl w:val="1"/>
+          <w:numId w:val="5"/>
+        </w:numPr>
+        <w:jc w:val="both"/>
+      </w:pPr>
+      <w:r>
+        <w:t>Adaptar aplicación a las especificaciones indicadas por tutor de prácticas</w:t>
+      </w:r>
+    </w:p>
+    <w:p>
+      <w:pPr>
+        <w:pStyle w:val="Prrafodelista"/>
+        <w:ind w:left="1440"/>
+        <w:jc w:val="both"/>
+      </w:pPr>
+    </w:p>
+    <w:p>
+      <w:pPr>
+        <w:jc w:val="both"/>
+      </w:pPr>
+      <w:r>
+        <w:t>Semana 4 (14 octubre – 20 octubre)</w:t>
+      </w:r>
+    </w:p>
+    <w:p>
+      <w:pPr>
+        <w:pStyle w:val="Prrafodelista"/>
+        <w:numPr>
+          <w:ilvl w:val="0"/>
+          <w:numId w:val="5"/>
+        </w:numPr>
+        <w:jc w:val="both"/>
+      </w:pPr>
+      <w:r>
+        <w:t>Crear ficheros para internacionalización de la aplicación</w:t>
+      </w:r>
+      <w:r>
+        <w:t xml:space="preserve"> y traducción de todas las cadenas de texto.</w:t>
+      </w:r>
+    </w:p>
+    <w:p>
+      <w:pPr>
+        <w:pStyle w:val="Prrafodelista"/>
+        <w:numPr>
+          <w:ilvl w:val="0"/>
+          <w:numId w:val="5"/>
+        </w:numPr>
+        <w:jc w:val="both"/>
+      </w:pPr>
+      <w:r>
+        <w:t xml:space="preserve">Creación de </w:t>
+      </w:r>
+      <w:proofErr w:type="spellStart"/>
+      <w:r>
+        <w:t>Firebase</w:t>
+      </w:r>
+      <w:proofErr w:type="spellEnd"/>
+      <w:r>
+        <w:t xml:space="preserve"> y suscripción al servicio </w:t>
+      </w:r>
+      <w:proofErr w:type="spellStart"/>
+      <w:r>
+        <w:t>Firebase</w:t>
+      </w:r>
+      <w:proofErr w:type="spellEnd"/>
+      <w:r>
+        <w:t xml:space="preserve"> </w:t>
+      </w:r>
+      <w:proofErr w:type="spellStart"/>
+      <w:r>
+        <w:t>Authenticator</w:t>
+      </w:r>
+      <w:proofErr w:type="spellEnd"/>
+    </w:p>
+    <w:p>
+      <w:pPr>
+        <w:pStyle w:val="Prrafodelista"/>
+        <w:numPr>
+          <w:ilvl w:val="0"/>
+          <w:numId w:val="5"/>
+        </w:numPr>
+        <w:jc w:val="both"/>
+      </w:pPr>
+      <w:r>
+        <w:t xml:space="preserve">Creación del </w:t>
+      </w:r>
+      <w:proofErr w:type="spellStart"/>
+      <w:r>
+        <w:t>Login</w:t>
+      </w:r>
+      <w:proofErr w:type="spellEnd"/>
+      <w:r>
+        <w:t xml:space="preserve"> y el </w:t>
+      </w:r>
+      <w:proofErr w:type="spellStart"/>
+      <w:r>
+        <w:t>Sign</w:t>
+      </w:r>
+      <w:proofErr w:type="spellEnd"/>
+      <w:r>
+        <w:t xml:space="preserve"> up de la aplicación y enlazarla con </w:t>
+      </w:r>
+      <w:proofErr w:type="spellStart"/>
+      <w:r>
+        <w:t>Firebase</w:t>
+      </w:r>
+      <w:proofErr w:type="spellEnd"/>
+    </w:p>
+    <w:p>
+      <w:pPr>
+        <w:pStyle w:val="Prrafodelista"/>
+        <w:jc w:val="both"/>
+      </w:pPr>
+    </w:p>
+    <w:p>
+      <w:pPr>
+        <w:jc w:val="both"/>
+      </w:pPr>
+      <w:r>
+        <w:t>Semana 5 (21 octubre – 27 octubre)</w:t>
+      </w:r>
+    </w:p>
+    <w:p>
+      <w:pPr>
+        <w:pStyle w:val="Prrafodelista"/>
+        <w:numPr>
+          <w:ilvl w:val="0"/>
+          <w:numId w:val="5"/>
+        </w:numPr>
+        <w:jc w:val="both"/>
+      </w:pPr>
+      <w:r>
+        <w:t xml:space="preserve">Realización del sistema de amigos </w:t>
+      </w:r>
+      <w:proofErr w:type="spellStart"/>
+      <w:r>
+        <w:t>linkeado</w:t>
+      </w:r>
+      <w:proofErr w:type="spellEnd"/>
+      <w:r>
+        <w:t xml:space="preserve"> con base de datos </w:t>
+      </w:r>
+    </w:p>
+    <w:p>
+      <w:pPr>
+        <w:pStyle w:val="Prrafodelista"/>
+        <w:numPr>
+          <w:ilvl w:val="0"/>
+          <w:numId w:val="5"/>
+        </w:numPr>
+        <w:jc w:val="both"/>
+      </w:pPr>
+      <w:r>
+        <w:t xml:space="preserve">Creación de base de datos en </w:t>
+      </w:r>
+      <w:proofErr w:type="spellStart"/>
+      <w:r>
+        <w:t>Realtime</w:t>
+      </w:r>
+      <w:proofErr w:type="spellEnd"/>
+      <w:r>
+        <w:t xml:space="preserve"> </w:t>
+      </w:r>
+      <w:proofErr w:type="spellStart"/>
+      <w:r>
+        <w:t>Database</w:t>
+      </w:r>
+      <w:proofErr w:type="spellEnd"/>
+    </w:p>
+    <w:p>
+      <w:pPr>
+        <w:pStyle w:val="Prrafodelista"/>
+        <w:numPr>
+          <w:ilvl w:val="0"/>
+          <w:numId w:val="5"/>
+        </w:numPr>
+        <w:jc w:val="both"/>
+      </w:pPr>
+      <w:r>
+        <w:t>Adaptación de los elementos al estilo visual de la app</w:t>
+      </w:r>
+    </w:p>
+    <w:p>
+      <w:pPr>
+        <w:pStyle w:val="Prrafodelista"/>
+        <w:numPr>
+          <w:ilvl w:val="0"/>
+          <w:numId w:val="5"/>
+        </w:numPr>
+        <w:jc w:val="both"/>
+      </w:pPr>
+      <w:r>
+        <w:t>Realización del sistema de notas</w:t>
+      </w:r>
+    </w:p>
+    <w:p>
+      <w:pPr>
+        <w:pStyle w:val="Prrafodelista"/>
+        <w:jc w:val="both"/>
+      </w:pPr>
+    </w:p>
+    <w:p>
+      <w:pPr>
+        <w:jc w:val="both"/>
+      </w:pPr>
+      <w:r>
+        <w:t>Semana 6 (28 o</w:t>
+      </w:r>
+      <w:r>
+        <w:t>ctubre – 3 noviembre)</w:t>
+      </w:r>
+    </w:p>
+    <w:p>
+      <w:pPr>
+        <w:pStyle w:val="Prrafodelista"/>
+        <w:numPr>
+          <w:ilvl w:val="0"/>
+          <w:numId w:val="5"/>
+        </w:numPr>
+        <w:jc w:val="both"/>
+      </w:pPr>
+      <w:r>
+        <w:t>Incluir app bar a las actividades que lo necesiten</w:t>
+      </w:r>
+    </w:p>
+    <w:p>
+      <w:pPr>
+        <w:pStyle w:val="Prrafodelista"/>
+        <w:numPr>
+          <w:ilvl w:val="0"/>
+          <w:numId w:val="5"/>
+        </w:numPr>
+        <w:jc w:val="both"/>
+      </w:pPr>
+      <w:r>
+        <w:t>Completa implementación del sistema de notas</w:t>
+      </w:r>
+    </w:p>
+    <w:p>
+      <w:pPr>
+        <w:pStyle w:val="Prrafodelista"/>
+        <w:numPr>
+          <w:ilvl w:val="0"/>
+          <w:numId w:val="5"/>
+        </w:numPr>
+        <w:jc w:val="both"/>
+      </w:pPr>
+      <w:r>
+        <w:t>Creación de la visualización y personalización de los datos del usuario</w:t>
+      </w:r>
+    </w:p>
+    <w:p>
+      <w:pPr>
+        <w:pStyle w:val="Prrafodelista"/>
+        <w:numPr>
+          <w:ilvl w:val="0"/>
+          <w:numId w:val="5"/>
+        </w:numPr>
+        <w:jc w:val="both"/>
+      </w:pPr>
+      <w:r>
+        <w:t xml:space="preserve">Creación y suscripción a </w:t>
+      </w:r>
+      <w:proofErr w:type="spellStart"/>
+      <w:r>
+        <w:t>Firebase</w:t>
+      </w:r>
+      <w:proofErr w:type="spellEnd"/>
+      <w:r>
+        <w:t xml:space="preserve"> </w:t>
+      </w:r>
+      <w:proofErr w:type="spellStart"/>
+      <w:r>
+        <w:t>CloudStorage</w:t>
+      </w:r>
+      <w:proofErr w:type="spellEnd"/>
+    </w:p>
+    <w:p>
+      <w:pPr>
+        <w:pStyle w:val="Prrafodelista"/>
+        <w:numPr>
+          <w:ilvl w:val="0"/>
+          <w:numId w:val="5"/>
+        </w:numPr>
+        <w:jc w:val="both"/>
+      </w:pPr>
+      <w:r>
+        <w:t xml:space="preserve">Añadir </w:t>
+      </w:r>
+      <w:proofErr w:type="spellStart"/>
+      <w:r>
+        <w:t>Glide</w:t>
+      </w:r>
+      <w:proofErr w:type="spellEnd"/>
+      <w:r>
+        <w:t xml:space="preserve"> como sistema para cargar imágenes en línea</w:t>
+      </w:r>
+    </w:p>
+    <w:p>
+      <w:pPr>
+        <w:pStyle w:val="Prrafodelista"/>
+        <w:jc w:val="both"/>
+      </w:pPr>
+    </w:p>
+    <w:p>
+      <w:pPr>
+        <w:jc w:val="both"/>
+      </w:pPr>
+      <w:r>
+        <w:t>Semana 7 (</w:t>
+      </w:r>
+      <w:r>
+        <w:t>4 noviembre – 10 noviembre</w:t>
+      </w:r>
+      <w:r>
+        <w:t>)</w:t>
+      </w:r>
+    </w:p>
+    <w:p>
+      <w:pPr>
+        <w:pStyle w:val="Prrafodelista"/>
+        <w:numPr>
+          <w:ilvl w:val="0"/>
+          <w:numId w:val="5"/>
+        </w:numPr>
+        <w:jc w:val="both"/>
+      </w:pPr>
+      <w:r>
+        <w:t>Finalización del sistema de amigos viendo sus datos y los eventos en los que coincide con el usuario</w:t>
+      </w:r>
+    </w:p>
+    <w:p>
+      <w:pPr>
+        <w:pStyle w:val="Prrafodelista"/>
+        <w:numPr>
+          <w:ilvl w:val="0"/>
+          <w:numId w:val="5"/>
+        </w:numPr>
+        <w:jc w:val="both"/>
+      </w:pPr>
+      <w:r>
+        <w:t xml:space="preserve">Creación de los eventos, la forma de crearlos y visualizarlos en la app y toda su estructura en </w:t>
+      </w:r>
+      <w:proofErr w:type="spellStart"/>
+      <w:r>
+        <w:t>Firebase</w:t>
+      </w:r>
+      <w:proofErr w:type="spellEnd"/>
+      <w:r>
+        <w:t xml:space="preserve"> </w:t>
+      </w:r>
+      <w:proofErr w:type="spellStart"/>
+      <w:r>
+        <w:t>Database</w:t>
+      </w:r>
+      <w:proofErr w:type="spellEnd"/>
+    </w:p>
+    <w:p>
+      <w:pPr>
+        <w:pStyle w:val="Prrafodelista"/>
+        <w:numPr>
+          <w:ilvl w:val="0"/>
+          <w:numId w:val="5"/>
+        </w:numPr>
+        <w:jc w:val="both"/>
+      </w:pPr>
+      <w:r>
+        <w:t xml:space="preserve">Añadir función </w:t>
+      </w:r>
+      <w:proofErr w:type="spellStart"/>
+      <w:r>
+        <w:t>login</w:t>
+      </w:r>
+      <w:proofErr w:type="spellEnd"/>
+      <w:r>
+        <w:t xml:space="preserve"> recuérdame parar inicio de sesión automático</w:t>
+      </w:r>
+    </w:p>
+    <w:p>
+      <w:pPr>
+        <w:pStyle w:val="Prrafodelista"/>
+        <w:jc w:val="both"/>
+      </w:pPr>
+    </w:p>
+    <w:p>
+      <w:pPr>
+        <w:pStyle w:val="Prrafodelista"/>
+        <w:jc w:val="both"/>
+      </w:pPr>
+    </w:p>
+    <w:p>
+      <w:pPr>
+        <w:pStyle w:val="Prrafodelista"/>
+        <w:jc w:val="both"/>
+      </w:pPr>
+    </w:p>
+    <w:p>
+      <w:pPr>
+        <w:pStyle w:val="Prrafodelista"/>
+        <w:jc w:val="both"/>
+      </w:pPr>
+    </w:p>
+    <w:p>
+      <w:pPr>
+        <w:jc w:val="both"/>
+      </w:pPr>
+      <w:r>
+        <w:lastRenderedPageBreak/>
+        <w:t>Semana 8 (11 noviembre – 17 noviembre)</w:t>
+      </w:r>
+    </w:p>
+    <w:p>
+      <w:pPr>
+        <w:pStyle w:val="Prrafodelista"/>
+        <w:numPr>
+          <w:ilvl w:val="0"/>
+          <w:numId w:val="5"/>
+        </w:numPr>
+        <w:jc w:val="both"/>
+      </w:pPr>
+      <w:r>
+        <w:t>Realización del sistema para invitar amigos a los eventos, salirse de los eventos y eliminarlos.</w:t>
+      </w:r>
+    </w:p>
+    <w:p>
+      <w:pPr>
+        <w:pStyle w:val="Prrafodelista"/>
+        <w:numPr>
+          <w:ilvl w:val="0"/>
+          <w:numId w:val="5"/>
+        </w:numPr>
+        <w:jc w:val="both"/>
+      </w:pPr>
+      <w:r>
+        <w:t>Pequeños cambios visuales para adaptar las nuevas funcionalidades al aspecto visual de la app</w:t>
+      </w:r>
+    </w:p>
+    <w:p>
+      <w:pPr>
+        <w:pStyle w:val="Prrafodelista"/>
+        <w:numPr>
+          <w:ilvl w:val="0"/>
+          <w:numId w:val="5"/>
+        </w:numPr>
+        <w:jc w:val="both"/>
+      </w:pPr>
+      <w:r>
+        <w:t>Ordenación de todas las clases en paquetes específicos para cada una de las vistas principales</w:t>
+      </w:r>
+    </w:p>
+    <w:p>
+      <w:pPr>
+        <w:jc w:val="both"/>
+      </w:pPr>
+      <w:r>
+        <w:t>Semana 9 (18 noviembre – 24 noviembre)</w:t>
+      </w:r>
+    </w:p>
+    <w:p>
+      <w:pPr>
+        <w:pStyle w:val="Prrafodelista"/>
+        <w:numPr>
+          <w:ilvl w:val="0"/>
+          <w:numId w:val="5"/>
+        </w:numPr>
+        <w:jc w:val="both"/>
+      </w:pPr>
+      <w:r>
+        <w:t>Desarrollo de la memoria con los datos ya recogidos e indicados durante el desarrollo de la app</w:t>
+      </w:r>
+    </w:p>
+    <w:p>
+      <w:pPr>
+        <w:jc w:val="both"/>
+      </w:pPr>
+    </w:p>
+    <w:p>
+      <w:pPr>
+        <w:jc w:val="both"/>
+      </w:pPr>
+    </w:p>
+    <w:p>
+      <w:pPr>
+        <w:jc w:val="both"/>
+      </w:pPr>
+    </w:p>
+    <w:p>
+      <w:pPr>
+        <w:jc w:val="both"/>
+      </w:pPr>
+    </w:p>
+    <w:p>
+      <w:pPr>
+        <w:jc w:val="both"/>
+      </w:pPr>
+    </w:p>
+    <w:p>
+      <w:pPr>
+        <w:jc w:val="both"/>
+      </w:pPr>
+    </w:p>
+    <w:p>
+      <w:pPr>
+        <w:jc w:val="both"/>
+      </w:pPr>
+    </w:p>
+    <w:p>
+      <w:pPr>
+        <w:jc w:val="both"/>
+      </w:pPr>
+    </w:p>
+    <w:p>
+      <w:pPr>
+        <w:jc w:val="both"/>
+      </w:pPr>
+    </w:p>
+    <w:p>
+      <w:pPr>
+        <w:jc w:val="both"/>
+      </w:pPr>
+    </w:p>
+    <w:p>
+      <w:pPr>
+        <w:jc w:val="both"/>
+      </w:pPr>
+    </w:p>
+    <w:p>
+      <w:pPr>
+        <w:jc w:val="both"/>
+      </w:pPr>
+    </w:p>
+    <w:p>
+      <w:pPr>
+        <w:jc w:val="both"/>
+      </w:pPr>
+    </w:p>
+    <w:p>
+      <w:pPr>
+        <w:jc w:val="both"/>
+      </w:pPr>
+    </w:p>
+    <w:p>
+      <w:pPr>
+        <w:jc w:val="both"/>
+      </w:pPr>
+    </w:p>
+    <w:p>
+      <w:pPr>
+        <w:jc w:val="both"/>
+      </w:pPr>
+    </w:p>
+    <w:p>
+      <w:pPr>
+        <w:jc w:val="both"/>
+      </w:pPr>
+    </w:p>
+    <w:p>
+      <w:pPr>
+        <w:jc w:val="both"/>
+      </w:pPr>
+    </w:p>
+    <w:p>
+      <w:pPr>
+        <w:jc w:val="both"/>
+      </w:pPr>
+    </w:p>
+    <w:p>
+      <w:pPr>
+        <w:jc w:val="both"/>
+      </w:pPr>
+    </w:p>
+    <w:p>
+      <w:pPr>
+        <w:jc w:val="both"/>
+      </w:pPr>
+    </w:p>
+    <w:p>
+      <w:pPr>
+        <w:jc w:val="both"/>
+      </w:pPr>
+    </w:p>
+    <w:p>
+      <w:pPr>
+        <w:jc w:val="both"/>
+      </w:pPr>
+    </w:p>
+    <w:p>
+      <w:pPr>
+        <w:jc w:val="both"/>
+      </w:pPr>
+    </w:p>
+    <w:p>
+      <w:pPr>
+        <w:jc w:val="both"/>
+      </w:pPr>
+    </w:p>
+    <w:p>
+      <w:pPr>
+        <w:jc w:val="both"/>
+      </w:pPr>
+    </w:p>
+    <w:p>
+      <w:pPr>
+        <w:jc w:val="both"/>
+      </w:pPr>
+    </w:p>
+    <w:p>
+      <w:pPr>
+        <w:jc w:val="both"/>
+      </w:pPr>
+    </w:p>
+    <w:p>
+      <w:pPr>
+        <w:jc w:val="both"/>
+      </w:pPr>
+    </w:p>
+    <w:p>
+      <w:pPr>
+        <w:jc w:val="both"/>
+      </w:pPr>
+    </w:p>
+    <w:p>
+      <w:pPr>
+        <w:jc w:val="both"/>
+      </w:pPr>
+    </w:p>
+    <w:p>
+      <w:pPr>
+        <w:jc w:val="both"/>
+      </w:pPr>
+    </w:p>
+    <w:p>
+      <w:pPr>
+        <w:jc w:val="both"/>
+      </w:pPr>
+    </w:p>
+    <w:p>
+      <w:pPr>
+        <w:jc w:val="both"/>
+      </w:pPr>
+    </w:p>
+    <w:p>
+      <w:pPr>
+        <w:jc w:val="both"/>
+      </w:pPr>
+    </w:p>
+    <w:p>
+      <w:pPr>
+        <w:jc w:val="both"/>
+      </w:pPr>
+    </w:p>
+    <w:p>
+      <w:pPr>
+        <w:jc w:val="both"/>
+      </w:pPr>
+    </w:p>
+    <w:p>
+      <w:pPr>
+        <w:jc w:val="both"/>
+      </w:pPr>
+    </w:p>
+    <w:p>
+      <w:pPr>
+        <w:jc w:val="both"/>
+      </w:pPr>
+    </w:p>
+    <w:p>
+      <w:pPr>
+        <w:jc w:val="both"/>
+      </w:pPr>
+    </w:p>
+    <w:p>
+      <w:pPr>
+        <w:jc w:val="both"/>
+      </w:pPr>
+    </w:p>
+    <w:p>
+      <w:pPr>
+        <w:jc w:val="both"/>
+      </w:pPr>
+    </w:p>
+    <w:p>
+      <w:pPr>
+        <w:jc w:val="both"/>
+      </w:pPr>
+    </w:p>
+    <w:p>
+      <w:pPr>
+        <w:jc w:val="both"/>
+      </w:pPr>
+    </w:p>
+    <w:p>
+      <w:pPr>
+        <w:jc w:val="both"/>
+      </w:pPr>
     </w:p>
     <w:sectPr>
       <w:footerReference w:type="default" r:id="rId9"/>
@@ -3181,7 +5054,6 @@
         <w:docPartUnique/>
       </w:docPartObj>
     </w:sdtPr>
-    <w:sdtEndPr/>
     <w:sdtContent>
       <w:p>
         <w:pPr>
@@ -3201,7 +5073,7 @@
           <w:rPr>
             <w:noProof/>
           </w:rPr>
-          <w:t>14</w:t>
+          <w:t>15</w:t>
         </w:r>
         <w:r>
           <w:fldChar w:fldCharType="end"/>
@@ -3475,7 +5347,7 @@
         <w:rFonts w:ascii="Courier New" w:hAnsi="Courier New" w:cs="Courier New" w:hint="default"/>
       </w:rPr>
     </w:lvl>
-    <w:lvl w:ilvl="2" w:tplc="0C0A0005" w:tentative="1">
+    <w:lvl w:ilvl="2" w:tplc="0C0A0005">
       <w:start w:val="1"/>
       <w:numFmt w:val="bullet"/>
       <w:lvlText w:val=""/>
@@ -3487,7 +5359,7 @@
         <w:rFonts w:ascii="Wingdings" w:hAnsi="Wingdings" w:hint="default"/>
       </w:rPr>
     </w:lvl>
-    <w:lvl w:ilvl="3" w:tplc="0C0A0001" w:tentative="1">
+    <w:lvl w:ilvl="3" w:tplc="0C0A0001">
       <w:start w:val="1"/>
       <w:numFmt w:val="bullet"/>
       <w:lvlText w:val=""/>
@@ -5075,7 +6947,7 @@
 </file>
 
 <file path=customXml/itemProps1.xml><?xml version="1.0" encoding="utf-8"?>
-<ds:datastoreItem xmlns:ds="http://schemas.openxmlformats.org/officeDocument/2006/customXml" ds:itemID="{77AA57D9-EEE4-4D29-B269-0581CFD25DDF}">
+<ds:datastoreItem xmlns:ds="http://schemas.openxmlformats.org/officeDocument/2006/customXml" ds:itemID="{C2A51F81-7202-4C45-B240-1D081BE6402E}">
   <ds:schemaRefs>
     <ds:schemaRef ds:uri="http://schemas.openxmlformats.org/officeDocument/2006/bibliography"/>
   </ds:schemaRefs>

</xml_diff>